<commit_message>
Vidya's name is deleted
</commit_message>
<xml_diff>
--- a/Assignments/AS2/Assignment 2.docx
+++ b/Assignments/AS2/Assignment 2.docx
@@ -179,7 +179,7 @@
                         <w:sz w:val="28"/>
                         <w:szCs w:val="28"/>
                       </w:rPr>
-                      <w:t>Sukanta Sharma (A20472623), Vidya Sudharshana (A20472468), Vidhi Kak</w:t>
+                      <w:t>Sukanta Sharma (A20472623), Vidhi Kak</w:t>
                     </w:r>
                     <w:r>
                       <w:rPr>
@@ -551,7 +551,15 @@
         <w:pStyle w:val="MLAnswer"/>
       </w:pPr>
       <w:r>
-        <w:t xml:space="preserve">A host with IP address 130.23.43.20 and physical address B2:34:55:10:22:10 has a packet to send to another host on another network with IP address 141.23.56.21 and physical address A4:6E:F4:59:83:AB. The next-hop (router) for this destination in the sender's routing table is Router R1 with IP address 130.23.43.25 and physical address B2:53:45:01:33:10. Give the ARP request packet format from the sender and its corresponding reply packet format filled with all necessary fields. Consider the Ethernet as hardware type and IPv4 as protocol type. </w:t>
+        <w:t xml:space="preserve">A host with IP address 130.23.43.20 and physical address B2:34:55:10:22:10 has a packet to send to another host on another network with IP address 141.23.56.21 and physical address </w:t>
+      </w:r>
+      <w:proofErr w:type="gramStart"/>
+      <w:r>
+        <w:t>A4:6E:F</w:t>
+      </w:r>
+      <w:proofErr w:type="gramEnd"/>
+      <w:r>
+        <w:t xml:space="preserve">4:59:83:AB. The next-hop (router) for this destination in the sender's routing table is Router R1 with IP address 130.23.43.25 and physical address B2:53:45:01:33:10. Give the ARP request packet format from the sender and its corresponding reply packet format filled with all necessary fields. Consider the Ethernet as hardware type and IPv4 as protocol type. </w:t>
       </w:r>
       <w:r>
         <w:rPr>
@@ -1616,7 +1624,15 @@
         </w:numPr>
       </w:pPr>
       <w:r>
-        <w:t>An IP packet that has to be forwarded to the next hop with IP address 188.11.8.71</w:t>
+        <w:t xml:space="preserve">An IP packet that </w:t>
+      </w:r>
+      <w:proofErr w:type="gramStart"/>
+      <w:r>
+        <w:t>has to</w:t>
+      </w:r>
+      <w:proofErr w:type="gramEnd"/>
+      <w:r>
+        <w:t xml:space="preserve"> be forwarded to the next hop with IP address 188.11.8.71</w:t>
       </w:r>
     </w:p>
     <w:tbl>
@@ -14031,11 +14047,19 @@
           <w:rFonts w:eastAsiaTheme="minorEastAsia"/>
         </w:rPr>
       </w:pPr>
+      <w:proofErr w:type="gramStart"/>
       <w:r>
         <w:rPr>
           <w:rFonts w:eastAsiaTheme="minorEastAsia"/>
         </w:rPr>
-        <w:t xml:space="preserve">Where, </w:t>
+        <w:t>Where</w:t>
+      </w:r>
+      <w:proofErr w:type="gramEnd"/>
+      <w:r>
+        <w:rPr>
+          <w:rFonts w:eastAsiaTheme="minorEastAsia"/>
+        </w:rPr>
+        <w:t xml:space="preserve">, </w:t>
       </w:r>
     </w:p>
     <w:p>
@@ -14878,8 +14902,13 @@
         </w:numPr>
       </w:pPr>
       <w:r>
-        <w:t>What is the use of segment (which bit is set in the control field and give your answer based on that bit)</w:t>
-      </w:r>
+        <w:t>What is the use of segment (which bit is set in the control field and give your answer based on that bit</w:t>
+      </w:r>
+      <w:proofErr w:type="gramStart"/>
+      <w:r>
+        <w:t>)</w:t>
+      </w:r>
+      <w:proofErr w:type="gramEnd"/>
     </w:p>
     <w:p>
       <w:pPr>
@@ -16389,7 +16418,7 @@
             <w:sz w:val="20"/>
             <w:szCs w:val="20"/>
           </w:rPr>
-          <w:t>Sukanta Sharma (A20472623), Vidya Sudharshana (A20472468), Vidhi Kakani (A20473969)</w:t>
+          <w:t>Sukanta Sharma (A20472623), Vidhi Kakani (A20473969)</w:t>
         </w:r>
       </w:p>
     </w:sdtContent>
@@ -19991,9 +20020,9 @@
     <w:rsid w:val="003325D7"/>
     <w:rsid w:val="00456679"/>
     <w:rsid w:val="00713F4B"/>
+    <w:rsid w:val="007D26FE"/>
     <w:rsid w:val="00827F3A"/>
     <w:rsid w:val="00972C47"/>
-    <w:rsid w:val="00A35862"/>
     <w:rsid w:val="00A42F2D"/>
     <w:rsid w:val="00B61517"/>
     <w:rsid w:val="00D46040"/>

</xml_diff>